<commit_message>
Added part 10 and updated part 4
Fixed a sequence diagram in 4.
</commit_message>
<xml_diff>
--- a/docs/Doc3/4.docx
+++ b/docs/Doc3/4.docx
@@ -1154,9 +1154,9 @@
         </w:rPr>
         <w:drawing>
           <wp:inline distT="0" distB="0" distL="0" distR="0">
-            <wp:extent cx="2019300" cy="2876550"/>
-            <wp:effectExtent l="0" t="0" r="0" b="0"/>
-            <wp:docPr id="9" name="Picture 9"/>
+            <wp:extent cx="3209925" cy="2876550"/>
+            <wp:effectExtent l="0" t="0" r="9525" b="0"/>
+            <wp:docPr id="1" name="Picture 1"/>
             <wp:cNvGraphicFramePr>
               <a:graphicFrameLocks xmlns:a="http://schemas.openxmlformats.org/drawingml/2006/main" noChangeAspect="1"/>
             </wp:cNvGraphicFramePr>
@@ -1164,7 +1164,7 @@
               <a:graphicData uri="http://schemas.openxmlformats.org/drawingml/2006/picture">
                 <pic:pic xmlns:pic="http://schemas.openxmlformats.org/drawingml/2006/picture">
                   <pic:nvPicPr>
-                    <pic:cNvPr id="9" name="ReceiveEmail.jpg"/>
+                    <pic:cNvPr id="1" name="ReceiveEmail.jpg"/>
                     <pic:cNvPicPr/>
                   </pic:nvPicPr>
                   <pic:blipFill>
@@ -1182,7 +1182,7 @@
                   <pic:spPr>
                     <a:xfrm>
                       <a:off x="0" y="0"/>
-                      <a:ext cx="2019300" cy="2876550"/>
+                      <a:ext cx="3209925" cy="2876550"/>
                     </a:xfrm>
                     <a:prstGeom prst="rect">
                       <a:avLst/>
@@ -1194,6 +1194,8 @@
           </wp:inline>
         </w:drawing>
       </w:r>
+      <w:bookmarkStart w:id="0" w:name="_GoBack"/>
+      <w:bookmarkEnd w:id="0"/>
     </w:p>
     <w:p>
       <w:pPr>
@@ -1789,8 +1791,6 @@
           <w:szCs w:val="26"/>
         </w:rPr>
       </w:pPr>
-      <w:bookmarkStart w:id="0" w:name="_GoBack"/>
-      <w:bookmarkEnd w:id="0"/>
     </w:p>
     <w:p>
       <w:pPr>
@@ -1985,6 +1985,7 @@
     <w:lsdException w:name="HTML Sample" w:semiHidden="1" w:unhideWhenUsed="1"/>
     <w:lsdException w:name="HTML Typewriter" w:semiHidden="1" w:unhideWhenUsed="1"/>
     <w:lsdException w:name="HTML Variable" w:semiHidden="1" w:unhideWhenUsed="1"/>
+    <w:lsdException w:name="Normal Table" w:semiHidden="1" w:unhideWhenUsed="1"/>
     <w:lsdException w:name="annotation subject" w:semiHidden="1" w:unhideWhenUsed="1"/>
     <w:lsdException w:name="No List" w:semiHidden="1" w:unhideWhenUsed="1"/>
     <w:lsdException w:name="Outline List 1" w:semiHidden="1" w:unhideWhenUsed="1"/>
@@ -2029,6 +2030,7 @@
     <w:lsdException w:name="Table Professional" w:semiHidden="1" w:unhideWhenUsed="1"/>
     <w:lsdException w:name="Table Subtle 1" w:semiHidden="1" w:unhideWhenUsed="1"/>
     <w:lsdException w:name="Table Subtle 2" w:semiHidden="1" w:unhideWhenUsed="1"/>
+    <w:lsdException w:name="Table Web 1" w:semiHidden="1" w:unhideWhenUsed="1"/>
     <w:lsdException w:name="Table Web 2" w:semiHidden="1" w:unhideWhenUsed="1"/>
     <w:lsdException w:name="Table Web 3" w:semiHidden="1" w:unhideWhenUsed="1"/>
     <w:lsdException w:name="Balloon Text" w:semiHidden="1" w:unhideWhenUsed="1"/>

</xml_diff>